<commit_message>
Add manual for v22.1
</commit_message>
<xml_diff>
--- a/MANUAL/ROGIERS_Wizard_v22___MANUAL.docx
+++ b/MANUAL/ROGIERS_Wizard_v22___MANUAL.docx
@@ -546,7 +546,7 @@
           <w:szCs w:val="16"/>
           <w:u w:val="single"/>
         </w:rPr>
-        <w:t>4</w:t>
+        <w:t>5</w:t>
       </w:r>
       <w:r>
         <w:rPr>
@@ -566,6 +566,24 @@
           <w:szCs w:val="16"/>
         </w:rPr>
         <w:t>Release versie 22.1. Snelkoppeling op het bureaublad toegevoegd voor ‘Rogiers PORTAL’.</w:t>
+      </w:r>
+      <w:r>
+        <w:rPr>
+          <w:rFonts w:ascii="Open Sans Light" w:eastAsia="Arial" w:hAnsi="Open Sans Light" w:cs="Open Sans Light"/>
+          <w:color w:val="262626" w:themeColor="text1" w:themeTint="D9"/>
+          <w:sz w:val="16"/>
+          <w:szCs w:val="16"/>
+        </w:rPr>
+        <w:t xml:space="preserve"> Mogelijkheid om de computernaam te wijzigen.</w:t>
+      </w:r>
+      <w:r>
+        <w:rPr>
+          <w:rFonts w:ascii="Open Sans Light" w:eastAsia="Arial" w:hAnsi="Open Sans Light" w:cs="Open Sans Light"/>
+          <w:color w:val="262626" w:themeColor="text1" w:themeTint="D9"/>
+          <w:sz w:val="16"/>
+          <w:szCs w:val="16"/>
+        </w:rPr>
+        <w:t xml:space="preserve"> Compatibiliteit bevestigd voor Windows 11 [V21H2 – 22000.318].</w:t>
       </w:r>
       <w:r>
         <w:rPr>
@@ -1364,10 +1382,10 @@
           <w:noProof/>
         </w:rPr>
         <w:drawing>
-          <wp:inline distT="0" distB="0" distL="0" distR="0" wp14:anchorId="43060A62" wp14:editId="2FE14FEC">
-            <wp:extent cx="3600000" cy="2820806"/>
-            <wp:effectExtent l="19050" t="19050" r="19685" b="17780"/>
-            <wp:docPr id="35" name="Afbeelding 35"/>
+          <wp:inline distT="0" distB="0" distL="0" distR="0" wp14:anchorId="7132311A" wp14:editId="410BFE32">
+            <wp:extent cx="3600000" cy="2793939"/>
+            <wp:effectExtent l="19050" t="19050" r="19685" b="26035"/>
+            <wp:docPr id="2" name="Afbeelding 2"/>
             <wp:cNvGraphicFramePr>
               <a:graphicFrameLocks xmlns:a="http://schemas.openxmlformats.org/drawingml/2006/main" noChangeAspect="1"/>
             </wp:cNvGraphicFramePr>
@@ -1393,12 +1411,12 @@
                   <pic:spPr>
                     <a:xfrm>
                       <a:off x="0" y="0"/>
-                      <a:ext cx="3600000" cy="2820806"/>
+                      <a:ext cx="3600000" cy="2793939"/>
                     </a:xfrm>
                     <a:prstGeom prst="rect">
                       <a:avLst/>
                     </a:prstGeom>
-                    <a:ln>
+                    <a:ln w="9525">
                       <a:solidFill>
                         <a:schemeClr val="bg1">
                           <a:lumMod val="65000"/>
@@ -2040,10 +2058,10 @@
           <w:noProof/>
         </w:rPr>
         <w:drawing>
-          <wp:inline distT="0" distB="0" distL="0" distR="0" wp14:anchorId="0B3FFA6D" wp14:editId="3076E0FE">
+          <wp:inline distT="0" distB="0" distL="0" distR="0" wp14:anchorId="303C4D91" wp14:editId="08CB9C37">
             <wp:extent cx="3600000" cy="2790604"/>
             <wp:effectExtent l="19050" t="19050" r="19685" b="10160"/>
-            <wp:docPr id="42" name="Afbeelding 42"/>
+            <wp:docPr id="6" name="Afbeelding 6"/>
             <wp:cNvGraphicFramePr>
               <a:graphicFrameLocks xmlns:a="http://schemas.openxmlformats.org/drawingml/2006/main" noChangeAspect="1"/>
             </wp:cNvGraphicFramePr>
@@ -2110,8 +2128,8 @@
         <w:rPr>
           <w:rFonts w:ascii="Open Sans Light" w:eastAsia="Arial" w:hAnsi="Open Sans Light" w:cs="Open Sans Light"/>
           <w:color w:val="262626" w:themeColor="text1" w:themeTint="D9"/>
-          <w:sz w:val="16"/>
-          <w:szCs w:val="16"/>
+          <w:sz w:val="18"/>
+          <w:szCs w:val="18"/>
         </w:rPr>
         <w:lastRenderedPageBreak/>
         <w:t xml:space="preserve">Kies vervolgens de weergavetaal en/of </w:t>
@@ -2120,19 +2138,10 @@
         <w:rPr>
           <w:rFonts w:ascii="Open Sans Light" w:eastAsia="Arial" w:hAnsi="Open Sans Light" w:cs="Open Sans Light"/>
           <w:color w:val="262626" w:themeColor="text1" w:themeTint="D9"/>
-          <w:sz w:val="16"/>
-          <w:szCs w:val="16"/>
-        </w:rPr>
-        <w:t xml:space="preserve">correcte toetsenbordindeling. </w:t>
-      </w:r>
-      <w:r>
-        <w:rPr>
-          <w:rFonts w:ascii="Open Sans Light" w:eastAsia="Arial" w:hAnsi="Open Sans Light" w:cs="Open Sans Light"/>
-          <w:color w:val="262626" w:themeColor="text1" w:themeTint="D9"/>
-          <w:sz w:val="18"/>
-          <w:szCs w:val="18"/>
-        </w:rPr>
-        <w:t xml:space="preserve">Klik op ‘ </w:t>
+          <w:sz w:val="18"/>
+          <w:szCs w:val="18"/>
+        </w:rPr>
+        <w:t xml:space="preserve">correcte toetsenbordindeling. Klik op ‘ </w:t>
       </w:r>
       <w:r>
         <w:rPr>
@@ -2158,8 +2167,8 @@
         <w:rPr>
           <w:rFonts w:ascii="Open Sans Light" w:eastAsia="Arial" w:hAnsi="Open Sans Light" w:cs="Open Sans Light"/>
           <w:color w:val="262626" w:themeColor="text1" w:themeTint="D9"/>
-          <w:sz w:val="16"/>
-          <w:szCs w:val="16"/>
+          <w:sz w:val="18"/>
+          <w:szCs w:val="18"/>
         </w:rPr>
         <w:br/>
       </w:r>
@@ -2245,38 +2254,58 @@
         <w:rPr>
           <w:rFonts w:ascii="Open Sans Light" w:eastAsia="Arial" w:hAnsi="Open Sans Light" w:cs="Open Sans Light"/>
           <w:color w:val="262626" w:themeColor="text1" w:themeTint="D9"/>
+          <w:sz w:val="18"/>
+          <w:szCs w:val="18"/>
+        </w:rPr>
+      </w:pPr>
+      <w:r>
+        <w:rPr>
+          <w:rFonts w:ascii="Open Sans Light" w:eastAsia="Arial" w:hAnsi="Open Sans Light" w:cs="Open Sans Light"/>
+          <w:color w:val="262626" w:themeColor="text1" w:themeTint="D9"/>
+          <w:sz w:val="18"/>
+          <w:szCs w:val="18"/>
+        </w:rPr>
+        <w:t>ENKEL indien de taak ‘</w:t>
+      </w:r>
+      <w:r>
+        <w:rPr>
+          <w:rFonts w:ascii="Open Sans Light" w:eastAsia="Arial" w:hAnsi="Open Sans Light" w:cs="Open Sans Light"/>
+          <w:b/>
+          <w:bCs/>
+          <w:color w:val="262626" w:themeColor="text1" w:themeTint="D9"/>
+          <w:sz w:val="18"/>
+          <w:szCs w:val="18"/>
+        </w:rPr>
+        <w:t>Wijzig de Windows computernaam</w:t>
+      </w:r>
+      <w:r>
+        <w:rPr>
+          <w:rFonts w:ascii="Open Sans Light" w:eastAsia="Arial" w:hAnsi="Open Sans Light" w:cs="Open Sans Light"/>
+          <w:color w:val="262626" w:themeColor="text1" w:themeTint="D9"/>
+          <w:sz w:val="18"/>
+          <w:szCs w:val="18"/>
+        </w:rPr>
+        <w:t>’ werd aangevinkt :</w:t>
+      </w:r>
+      <w:r>
+        <w:rPr>
+          <w:rFonts w:ascii="Open Sans Light" w:eastAsia="Arial" w:hAnsi="Open Sans Light" w:cs="Open Sans Light"/>
+          <w:color w:val="262626" w:themeColor="text1" w:themeTint="D9"/>
+          <w:sz w:val="18"/>
+          <w:szCs w:val="18"/>
+        </w:rPr>
+        <w:br/>
+      </w:r>
+      <w:r>
+        <w:rPr>
+          <w:rFonts w:ascii="Open Sans Light" w:eastAsia="Arial" w:hAnsi="Open Sans Light" w:cs="Open Sans Light"/>
+          <w:i/>
+          <w:iCs/>
+          <w:color w:val="262626" w:themeColor="text1" w:themeTint="D9"/>
           <w:sz w:val="16"/>
           <w:szCs w:val="16"/>
         </w:rPr>
-      </w:pPr>
-      <w:r>
-        <w:rPr>
-          <w:rFonts w:ascii="Open Sans Light" w:eastAsia="Arial" w:hAnsi="Open Sans Light" w:cs="Open Sans Light"/>
-          <w:color w:val="262626" w:themeColor="text1" w:themeTint="D9"/>
-          <w:sz w:val="18"/>
-          <w:szCs w:val="18"/>
-        </w:rPr>
-        <w:t xml:space="preserve">Er volgt nogmaals een oplijsting van de gekozen opties, Klik vervolgens op ‘ </w:t>
-      </w:r>
-      <w:r>
-        <w:rPr>
-          <w:rFonts w:ascii="Open Sans Light" w:eastAsia="Arial" w:hAnsi="Open Sans Light" w:cs="Open Sans Light"/>
-          <w:b/>
-          <w:bCs/>
-          <w:color w:val="262626" w:themeColor="text1" w:themeTint="D9"/>
-          <w:sz w:val="18"/>
-          <w:szCs w:val="18"/>
-        </w:rPr>
-        <w:t>Installeren</w:t>
-      </w:r>
-      <w:r>
-        <w:rPr>
-          <w:rFonts w:ascii="Open Sans Light" w:eastAsia="Arial" w:hAnsi="Open Sans Light" w:cs="Open Sans Light"/>
-          <w:color w:val="262626" w:themeColor="text1" w:themeTint="D9"/>
-          <w:sz w:val="18"/>
-          <w:szCs w:val="18"/>
-        </w:rPr>
-        <w:t xml:space="preserve"> ’.</w:t>
+        <w:t>Standaard niet zichtbaar</w:t>
       </w:r>
       <w:r>
         <w:rPr>
@@ -2301,10 +2330,10 @@
           <w:noProof/>
         </w:rPr>
         <w:drawing>
-          <wp:inline distT="0" distB="0" distL="0" distR="0" wp14:anchorId="1DF0FFA8" wp14:editId="6ADDE863">
+          <wp:inline distT="0" distB="0" distL="0" distR="0" wp14:anchorId="3173C60B" wp14:editId="1B7137EB">
             <wp:extent cx="3600000" cy="2790604"/>
             <wp:effectExtent l="19050" t="19050" r="19685" b="10160"/>
-            <wp:docPr id="44" name="Afbeelding 44"/>
+            <wp:docPr id="8" name="Afbeelding 8"/>
             <wp:cNvGraphicFramePr>
               <a:graphicFrameLocks xmlns:a="http://schemas.openxmlformats.org/drawingml/2006/main" noChangeAspect="1"/>
             </wp:cNvGraphicFramePr>
@@ -2359,15 +2388,6 @@
           <w:szCs w:val="18"/>
         </w:rPr>
       </w:pPr>
-      <w:r>
-        <w:rPr>
-          <w:rFonts w:ascii="Open Sans Light" w:eastAsia="Arial" w:hAnsi="Open Sans Light" w:cs="Open Sans Light"/>
-          <w:color w:val="262626" w:themeColor="text1" w:themeTint="D9"/>
-          <w:sz w:val="18"/>
-          <w:szCs w:val="18"/>
-        </w:rPr>
-        <w:br w:type="page"/>
-      </w:r>
     </w:p>
     <w:p>
       <w:pPr>
@@ -2379,8 +2399,8 @@
         <w:rPr>
           <w:rFonts w:ascii="Open Sans Light" w:eastAsia="Arial" w:hAnsi="Open Sans Light" w:cs="Open Sans Light"/>
           <w:color w:val="262626" w:themeColor="text1" w:themeTint="D9"/>
-          <w:sz w:val="16"/>
-          <w:szCs w:val="16"/>
+          <w:sz w:val="18"/>
+          <w:szCs w:val="18"/>
         </w:rPr>
       </w:pPr>
       <w:r>
@@ -2391,16 +2411,7 @@
           <w:szCs w:val="18"/>
         </w:rPr>
         <w:lastRenderedPageBreak/>
-        <w:t>Daarna</w:t>
-      </w:r>
-      <w:r>
-        <w:rPr>
-          <w:rFonts w:ascii="Open Sans Light" w:eastAsia="Arial" w:hAnsi="Open Sans Light" w:cs="Open Sans Light"/>
-          <w:color w:val="262626" w:themeColor="text1" w:themeTint="D9"/>
-          <w:sz w:val="18"/>
-          <w:szCs w:val="18"/>
-        </w:rPr>
-        <w:t xml:space="preserve"> doorloopt de Wizard een aantal vensters. </w:t>
+        <w:t xml:space="preserve">Er volgt nogmaals een oplijsting van de gekozen opties, Klik vervolgens op ‘ </w:t>
       </w:r>
       <w:r>
         <w:rPr>
@@ -2411,7 +2422,16 @@
           <w:sz w:val="18"/>
           <w:szCs w:val="18"/>
         </w:rPr>
-        <w:t>Er is hierbij geen tussenkomst vereist.</w:t>
+        <w:t>Installeren</w:t>
+      </w:r>
+      <w:r>
+        <w:rPr>
+          <w:rFonts w:ascii="Open Sans Light" w:eastAsia="Arial" w:hAnsi="Open Sans Light" w:cs="Open Sans Light"/>
+          <w:color w:val="262626" w:themeColor="text1" w:themeTint="D9"/>
+          <w:sz w:val="18"/>
+          <w:szCs w:val="18"/>
+        </w:rPr>
+        <w:t xml:space="preserve"> ’.</w:t>
       </w:r>
       <w:r>
         <w:rPr>
@@ -2421,16 +2441,6 @@
           <w:szCs w:val="18"/>
         </w:rPr>
         <w:br/>
-        <w:t>Enkel indien gekozen werd om de Windows taal te wijzigen, dient men op ‘OK’</w:t>
-      </w:r>
-      <w:r>
-        <w:rPr>
-          <w:rFonts w:ascii="Open Sans Light" w:eastAsia="Arial" w:hAnsi="Open Sans Light" w:cs="Open Sans Light"/>
-          <w:color w:val="262626" w:themeColor="text1" w:themeTint="D9"/>
-          <w:sz w:val="18"/>
-          <w:szCs w:val="18"/>
-        </w:rPr>
-        <w:t xml:space="preserve">  te klikken :</w:t>
       </w:r>
       <w:r>
         <w:rPr>
@@ -2443,22 +2453,13 @@
       </w:r>
       <w:r>
         <w:rPr>
-          <w:rFonts w:ascii="Open Sans Light" w:eastAsia="Arial" w:hAnsi="Open Sans Light" w:cs="Open Sans Light"/>
-          <w:color w:val="262626" w:themeColor="text1" w:themeTint="D9"/>
-          <w:sz w:val="18"/>
-          <w:szCs w:val="18"/>
-        </w:rPr>
-        <w:br/>
-      </w:r>
-      <w:r>
-        <w:rPr>
           <w:noProof/>
         </w:rPr>
         <w:drawing>
-          <wp:inline distT="0" distB="0" distL="0" distR="0" wp14:anchorId="091D682B" wp14:editId="0F48345C">
-            <wp:extent cx="3600000" cy="2786905"/>
-            <wp:effectExtent l="19050" t="19050" r="19685" b="13970"/>
-            <wp:docPr id="45" name="Afbeelding 45"/>
+          <wp:inline distT="0" distB="0" distL="0" distR="0" wp14:anchorId="1DF0FFA8" wp14:editId="6ADDE863">
+            <wp:extent cx="3600000" cy="2790604"/>
+            <wp:effectExtent l="19050" t="19050" r="19685" b="10160"/>
+            <wp:docPr id="44" name="Afbeelding 44"/>
             <wp:cNvGraphicFramePr>
               <a:graphicFrameLocks xmlns:a="http://schemas.openxmlformats.org/drawingml/2006/main" noChangeAspect="1"/>
             </wp:cNvGraphicFramePr>
@@ -2484,7 +2485,7 @@
                   <pic:spPr>
                     <a:xfrm>
                       <a:off x="0" y="0"/>
-                      <a:ext cx="3600000" cy="2786905"/>
+                      <a:ext cx="3600000" cy="2790604"/>
                     </a:xfrm>
                     <a:prstGeom prst="rect">
                       <a:avLst/>
@@ -2523,13 +2524,79 @@
       </w:r>
       <w:r>
         <w:rPr>
+          <w:rFonts w:ascii="Open Sans Light" w:eastAsia="Arial" w:hAnsi="Open Sans Light" w:cs="Open Sans Light"/>
+          <w:color w:val="262626" w:themeColor="text1" w:themeTint="D9"/>
+          <w:sz w:val="18"/>
+          <w:szCs w:val="18"/>
+        </w:rPr>
+        <w:t>Daarna</w:t>
+      </w:r>
+      <w:r>
+        <w:rPr>
+          <w:rFonts w:ascii="Open Sans Light" w:eastAsia="Arial" w:hAnsi="Open Sans Light" w:cs="Open Sans Light"/>
+          <w:color w:val="262626" w:themeColor="text1" w:themeTint="D9"/>
+          <w:sz w:val="18"/>
+          <w:szCs w:val="18"/>
+        </w:rPr>
+        <w:t xml:space="preserve"> doorloopt de Wizard een aantal vensters. </w:t>
+      </w:r>
+      <w:r>
+        <w:rPr>
+          <w:rFonts w:ascii="Open Sans Light" w:eastAsia="Arial" w:hAnsi="Open Sans Light" w:cs="Open Sans Light"/>
+          <w:b/>
+          <w:bCs/>
+          <w:color w:val="262626" w:themeColor="text1" w:themeTint="D9"/>
+          <w:sz w:val="18"/>
+          <w:szCs w:val="18"/>
+        </w:rPr>
+        <w:t>Er is hierbij geen tussenkomst vereist.</w:t>
+      </w:r>
+      <w:r>
+        <w:rPr>
+          <w:rFonts w:ascii="Open Sans Light" w:eastAsia="Arial" w:hAnsi="Open Sans Light" w:cs="Open Sans Light"/>
+          <w:color w:val="262626" w:themeColor="text1" w:themeTint="D9"/>
+          <w:sz w:val="18"/>
+          <w:szCs w:val="18"/>
+        </w:rPr>
+        <w:br/>
+        <w:t>Enkel indien gekozen werd om de Windows taal te wijzigen, dient men op ‘OK’</w:t>
+      </w:r>
+      <w:r>
+        <w:rPr>
+          <w:rFonts w:ascii="Open Sans Light" w:eastAsia="Arial" w:hAnsi="Open Sans Light" w:cs="Open Sans Light"/>
+          <w:color w:val="262626" w:themeColor="text1" w:themeTint="D9"/>
+          <w:sz w:val="18"/>
+          <w:szCs w:val="18"/>
+        </w:rPr>
+        <w:t xml:space="preserve">  te klikken :</w:t>
+      </w:r>
+      <w:r>
+        <w:rPr>
+          <w:rFonts w:ascii="Open Sans Light" w:eastAsia="Arial" w:hAnsi="Open Sans Light" w:cs="Open Sans Light"/>
+          <w:color w:val="262626" w:themeColor="text1" w:themeTint="D9"/>
+          <w:sz w:val="18"/>
+          <w:szCs w:val="18"/>
+        </w:rPr>
+        <w:br/>
+      </w:r>
+      <w:r>
+        <w:rPr>
+          <w:rFonts w:ascii="Open Sans Light" w:eastAsia="Arial" w:hAnsi="Open Sans Light" w:cs="Open Sans Light"/>
+          <w:color w:val="262626" w:themeColor="text1" w:themeTint="D9"/>
+          <w:sz w:val="18"/>
+          <w:szCs w:val="18"/>
+        </w:rPr>
+        <w:br/>
+      </w:r>
+      <w:r>
+        <w:rPr>
           <w:noProof/>
         </w:rPr>
         <w:drawing>
-          <wp:inline distT="0" distB="0" distL="0" distR="0" wp14:anchorId="4E74AE6B" wp14:editId="764C24ED">
+          <wp:inline distT="0" distB="0" distL="0" distR="0" wp14:anchorId="091D682B" wp14:editId="0F48345C">
             <wp:extent cx="3600000" cy="2786905"/>
             <wp:effectExtent l="19050" t="19050" r="19685" b="13970"/>
-            <wp:docPr id="46" name="Afbeelding 46"/>
+            <wp:docPr id="45" name="Afbeelding 45"/>
             <wp:cNvGraphicFramePr>
               <a:graphicFrameLocks xmlns:a="http://schemas.openxmlformats.org/drawingml/2006/main" noChangeAspect="1"/>
             </wp:cNvGraphicFramePr>
@@ -2596,6 +2663,78 @@
         <w:rPr>
           <w:noProof/>
         </w:rPr>
+        <w:lastRenderedPageBreak/>
+        <w:drawing>
+          <wp:inline distT="0" distB="0" distL="0" distR="0" wp14:anchorId="4E74AE6B" wp14:editId="764C24ED">
+            <wp:extent cx="3600000" cy="2786905"/>
+            <wp:effectExtent l="19050" t="19050" r="19685" b="13970"/>
+            <wp:docPr id="46" name="Afbeelding 46"/>
+            <wp:cNvGraphicFramePr>
+              <a:graphicFrameLocks xmlns:a="http://schemas.openxmlformats.org/drawingml/2006/main" noChangeAspect="1"/>
+            </wp:cNvGraphicFramePr>
+            <a:graphic xmlns:a="http://schemas.openxmlformats.org/drawingml/2006/main">
+              <a:graphicData uri="http://schemas.openxmlformats.org/drawingml/2006/picture">
+                <pic:pic xmlns:pic="http://schemas.openxmlformats.org/drawingml/2006/picture">
+                  <pic:nvPicPr>
+                    <pic:cNvPr id="1" name=""/>
+                    <pic:cNvPicPr/>
+                  </pic:nvPicPr>
+                  <pic:blipFill>
+                    <a:blip r:embed="rId19">
+                      <a:extLst>
+                        <a:ext uri="{28A0092B-C50C-407E-A947-70E740481C1C}">
+                          <a14:useLocalDpi xmlns:a14="http://schemas.microsoft.com/office/drawing/2010/main" val="0"/>
+                        </a:ext>
+                      </a:extLst>
+                    </a:blip>
+                    <a:stretch>
+                      <a:fillRect/>
+                    </a:stretch>
+                  </pic:blipFill>
+                  <pic:spPr>
+                    <a:xfrm>
+                      <a:off x="0" y="0"/>
+                      <a:ext cx="3600000" cy="2786905"/>
+                    </a:xfrm>
+                    <a:prstGeom prst="rect">
+                      <a:avLst/>
+                    </a:prstGeom>
+                    <a:ln>
+                      <a:solidFill>
+                        <a:schemeClr val="bg1">
+                          <a:lumMod val="65000"/>
+                        </a:schemeClr>
+                      </a:solidFill>
+                    </a:ln>
+                  </pic:spPr>
+                </pic:pic>
+              </a:graphicData>
+            </a:graphic>
+          </wp:inline>
+        </w:drawing>
+      </w:r>
+      <w:r>
+        <w:rPr>
+          <w:rFonts w:ascii="Open Sans Light" w:eastAsia="Arial" w:hAnsi="Open Sans Light" w:cs="Open Sans Light"/>
+          <w:color w:val="262626" w:themeColor="text1" w:themeTint="D9"/>
+          <w:sz w:val="18"/>
+          <w:szCs w:val="18"/>
+        </w:rPr>
+        <w:br/>
+      </w:r>
+      <w:r>
+        <w:rPr>
+          <w:rFonts w:ascii="Open Sans Light" w:eastAsia="Arial" w:hAnsi="Open Sans Light" w:cs="Open Sans Light"/>
+          <w:color w:val="262626" w:themeColor="text1" w:themeTint="D9"/>
+          <w:sz w:val="18"/>
+          <w:szCs w:val="18"/>
+        </w:rPr>
+        <w:br/>
+      </w:r>
+      <w:r>
+        <w:rPr>
+          <w:noProof/>
+        </w:rPr>
         <w:drawing>
           <wp:inline distT="0" distB="0" distL="0" distR="0" wp14:anchorId="3A5AACAC" wp14:editId="1DD593A1">
             <wp:extent cx="4817110" cy="2477052"/>
@@ -2612,7 +2751,7 @@
                     <pic:cNvPicPr/>
                   </pic:nvPicPr>
                   <pic:blipFill>
-                    <a:blip r:embed="rId19" cstate="print">
+                    <a:blip r:embed="rId20" cstate="print">
                       <a:extLst>
                         <a:ext uri="{28A0092B-C50C-407E-A947-70E740481C1C}">
                           <a14:useLocalDpi xmlns:a14="http://schemas.microsoft.com/office/drawing/2010/main" val="0"/>
@@ -2658,7 +2797,6 @@
         <w:rPr>
           <w:noProof/>
         </w:rPr>
-        <w:lastRenderedPageBreak/>
         <w:drawing>
           <wp:inline distT="0" distB="0" distL="0" distR="0" wp14:anchorId="1A68EF3D" wp14:editId="32D58095">
             <wp:extent cx="4817110" cy="3117422"/>
@@ -2675,7 +2813,7 @@
                     <pic:cNvPicPr/>
                   </pic:nvPicPr>
                   <pic:blipFill>
-                    <a:blip r:embed="rId20" cstate="print">
+                    <a:blip r:embed="rId21" cstate="print">
                       <a:extLst>
                         <a:ext uri="{28A0092B-C50C-407E-A947-70E740481C1C}">
                           <a14:useLocalDpi xmlns:a14="http://schemas.microsoft.com/office/drawing/2010/main" val="0"/>
@@ -2730,6 +2868,7 @@
         <w:rPr>
           <w:noProof/>
         </w:rPr>
+        <w:lastRenderedPageBreak/>
         <w:drawing>
           <wp:inline distT="0" distB="0" distL="0" distR="0" wp14:anchorId="2E4F93C0" wp14:editId="0AEA2DA1">
             <wp:extent cx="4834558" cy="834965"/>
@@ -2746,7 +2885,7 @@
                     <pic:cNvPicPr/>
                   </pic:nvPicPr>
                   <pic:blipFill rotWithShape="1">
-                    <a:blip r:embed="rId21" cstate="print">
+                    <a:blip r:embed="rId22" cstate="print">
                       <a:extLst>
                         <a:ext uri="{28A0092B-C50C-407E-A947-70E740481C1C}">
                           <a14:useLocalDpi xmlns:a14="http://schemas.microsoft.com/office/drawing/2010/main" val="0"/>
@@ -2891,7 +3030,7 @@
                     <pic:cNvPicPr/>
                   </pic:nvPicPr>
                   <pic:blipFill>
-                    <a:blip r:embed="rId22">
+                    <a:blip r:embed="rId23">
                       <a:extLst>
                         <a:ext uri="{28A0092B-C50C-407E-A947-70E740481C1C}">
                           <a14:useLocalDpi xmlns:a14="http://schemas.microsoft.com/office/drawing/2010/main" val="0"/>
@@ -3110,7 +3249,7 @@
                     <pic:cNvPicPr/>
                   </pic:nvPicPr>
                   <pic:blipFill>
-                    <a:blip r:embed="rId23">
+                    <a:blip r:embed="rId24">
                       <a:extLst>
                         <a:ext uri="{28A0092B-C50C-407E-A947-70E740481C1C}">
                           <a14:useLocalDpi xmlns:a14="http://schemas.microsoft.com/office/drawing/2010/main" val="0"/>
@@ -3274,7 +3413,7 @@
                     <pic:cNvPicPr/>
                   </pic:nvPicPr>
                   <pic:blipFill rotWithShape="1">
-                    <a:blip r:embed="rId24"/>
+                    <a:blip r:embed="rId25"/>
                     <a:srcRect r="1531"/>
                     <a:stretch/>
                   </pic:blipFill>
@@ -3350,8 +3489,8 @@
       </w:r>
     </w:p>
     <w:sectPr>
-      <w:headerReference w:type="default" r:id="rId25"/>
-      <w:footerReference w:type="default" r:id="rId26"/>
+      <w:headerReference w:type="default" r:id="rId26"/>
+      <w:footerReference w:type="default" r:id="rId27"/>
       <w:pgSz w:w="11906" w:h="16838"/>
       <w:pgMar w:top="1039" w:right="1417" w:bottom="993" w:left="1417" w:header="568" w:footer="1122" w:gutter="0"/>
       <w:cols w:space="708"/>
@@ -3497,7 +3636,16 @@
                               <w:sz w:val="14"/>
                               <w:szCs w:val="14"/>
                             </w:rPr>
-                            <w:t>04</w:t>
+                            <w:t>0</w:t>
+                          </w:r>
+                          <w:r>
+                            <w:rPr>
+                              <w:rFonts w:ascii="Open Sans Light" w:eastAsia="Arial" w:hAnsi="Open Sans Light" w:cs="Open Sans Light"/>
+                              <w:color w:val="262626" w:themeColor="text1" w:themeTint="D9"/>
+                              <w:sz w:val="14"/>
+                              <w:szCs w:val="14"/>
+                            </w:rPr>
+                            <w:t>5</w:t>
                           </w:r>
                           <w:r>
                             <w:rPr>
@@ -3593,7 +3741,16 @@
                         <w:sz w:val="14"/>
                         <w:szCs w:val="14"/>
                       </w:rPr>
-                      <w:t>04</w:t>
+                      <w:t>0</w:t>
+                    </w:r>
+                    <w:r>
+                      <w:rPr>
+                        <w:rFonts w:ascii="Open Sans Light" w:eastAsia="Arial" w:hAnsi="Open Sans Light" w:cs="Open Sans Light"/>
+                        <w:color w:val="262626" w:themeColor="text1" w:themeTint="D9"/>
+                        <w:sz w:val="14"/>
+                        <w:szCs w:val="14"/>
+                      </w:rPr>
+                      <w:t>5</w:t>
                     </w:r>
                     <w:r>
                       <w:rPr>

</xml_diff>